<commit_message>
updated latex version of resume
</commit_message>
<xml_diff>
--- a/Resume/Resume.docx
+++ b/Resume/Resume.docx
@@ -820,7 +820,17 @@
                 <w:sz w:val="22"/>
                 <w:szCs w:val="22"/>
               </w:rPr>
-              <w:t>GPA:  3.7</w:t>
+              <w:t>GPA:  3.</w:t>
+            </w:r>
+            <w:r>
+              <w:rPr>
+                <w:rFonts w:eastAsia="Microsoft YaHei"/>
+                <w:b/>
+                <w:bCs/>
+                <w:sz w:val="22"/>
+                <w:szCs w:val="22"/>
+              </w:rPr>
+              <w:t>6</w:t>
             </w:r>
           </w:p>
         </w:tc>
@@ -7415,7 +7425,7 @@
 </file>
 
 <file path=customXml/itemProps1.xml><?xml version="1.0" encoding="utf-8"?>
-<ds:datastoreItem xmlns:ds="http://schemas.openxmlformats.org/officeDocument/2006/customXml" ds:itemID="{9950ABFE-C751-4F5F-9909-CF26757CC63E}">
+<ds:datastoreItem xmlns:ds="http://schemas.openxmlformats.org/officeDocument/2006/customXml" ds:itemID="{4817FC09-24AA-4FDB-9F3E-0E50ED4C6FBE}">
   <ds:schemaRefs>
     <ds:schemaRef ds:uri="http://schemas.openxmlformats.org/officeDocument/2006/bibliography"/>
   </ds:schemaRefs>

</xml_diff>